<commit_message>
adding files with first handson
</commit_message>
<xml_diff>
--- a/DAYS/Day_10_VPC_Endpoints.docx
+++ b/DAYS/Day_10_VPC_Endpoints.docx
@@ -310,6 +310,482 @@
         </w:drawing>
       </w:r>
     </w:p>
+    <w:p>
+      <w:pPr>
+        <w:spacing w:after="0" w:line="240" w:lineRule="auto"/>
+      </w:pPr>
+    </w:p>
+    <w:p>
+      <w:pPr>
+        <w:spacing w:after="0" w:line="240" w:lineRule="auto"/>
+      </w:pPr>
+    </w:p>
+    <w:p>
+      <w:pPr>
+        <w:spacing w:after="0" w:line="240" w:lineRule="auto"/>
+      </w:pPr>
+    </w:p>
+    <w:p>
+      <w:pPr>
+        <w:spacing w:after="0" w:line="240" w:lineRule="auto"/>
+      </w:pPr>
+    </w:p>
+    <w:p>
+      <w:pPr>
+        <w:spacing w:after="0" w:line="240" w:lineRule="auto"/>
+      </w:pPr>
+    </w:p>
+    <w:p>
+      <w:pPr>
+        <w:spacing w:after="0" w:line="240" w:lineRule="auto"/>
+      </w:pPr>
+    </w:p>
+    <w:p>
+      <w:pPr>
+        <w:spacing w:after="0" w:line="240" w:lineRule="auto"/>
+      </w:pPr>
+    </w:p>
+    <w:p>
+      <w:pPr>
+        <w:spacing w:after="0" w:line="240" w:lineRule="auto"/>
+      </w:pPr>
+    </w:p>
+    <w:p>
+      <w:pPr>
+        <w:spacing w:after="0" w:line="240" w:lineRule="auto"/>
+      </w:pPr>
+    </w:p>
+    <w:p>
+      <w:pPr>
+        <w:spacing w:after="0" w:line="240" w:lineRule="auto"/>
+      </w:pPr>
+    </w:p>
+    <w:p>
+      <w:pPr>
+        <w:spacing w:after="0" w:line="240" w:lineRule="auto"/>
+      </w:pPr>
+    </w:p>
+    <w:p>
+      <w:pPr>
+        <w:spacing w:after="0" w:line="240" w:lineRule="auto"/>
+      </w:pPr>
+    </w:p>
+    <w:p>
+      <w:pPr>
+        <w:spacing w:after="0" w:line="240" w:lineRule="auto"/>
+      </w:pPr>
+    </w:p>
+    <w:p>
+      <w:pPr>
+        <w:spacing w:after="0" w:line="240" w:lineRule="auto"/>
+      </w:pPr>
+    </w:p>
+    <w:p>
+      <w:pPr>
+        <w:spacing w:after="0" w:line="240" w:lineRule="auto"/>
+      </w:pPr>
+    </w:p>
+    <w:p>
+      <w:pPr>
+        <w:spacing w:after="0" w:line="240" w:lineRule="auto"/>
+      </w:pPr>
+    </w:p>
+    <w:p>
+      <w:pPr>
+        <w:spacing w:after="0" w:line="240" w:lineRule="auto"/>
+      </w:pPr>
+    </w:p>
+    <w:p>
+      <w:pPr>
+        <w:spacing w:after="0" w:line="240" w:lineRule="auto"/>
+      </w:pPr>
+    </w:p>
+    <w:p>
+      <w:pPr>
+        <w:spacing w:after="0" w:line="240" w:lineRule="auto"/>
+      </w:pPr>
+    </w:p>
+    <w:p>
+      <w:pPr>
+        <w:spacing w:after="0" w:line="240" w:lineRule="auto"/>
+      </w:pPr>
+    </w:p>
+    <w:p>
+      <w:pPr>
+        <w:spacing w:after="0" w:line="240" w:lineRule="auto"/>
+      </w:pPr>
+    </w:p>
+    <w:p>
+      <w:pPr>
+        <w:spacing w:after="0" w:line="240" w:lineRule="auto"/>
+      </w:pPr>
+    </w:p>
+    <w:p>
+      <w:pPr>
+        <w:spacing w:after="0" w:line="240" w:lineRule="auto"/>
+      </w:pPr>
+    </w:p>
+    <w:p>
+      <w:pPr>
+        <w:spacing w:after="0" w:line="240" w:lineRule="auto"/>
+      </w:pPr>
+    </w:p>
+    <w:p>
+      <w:pPr>
+        <w:spacing w:after="0" w:line="240" w:lineRule="auto"/>
+      </w:pPr>
+    </w:p>
+    <w:p>
+      <w:pPr>
+        <w:spacing w:after="0" w:line="240" w:lineRule="auto"/>
+      </w:pPr>
+    </w:p>
+    <w:p>
+      <w:pPr>
+        <w:spacing w:after="0" w:line="240" w:lineRule="auto"/>
+      </w:pPr>
+    </w:p>
+    <w:p>
+      <w:pPr>
+        <w:spacing w:after="0" w:line="240" w:lineRule="auto"/>
+      </w:pPr>
+    </w:p>
+    <w:p>
+      <w:pPr>
+        <w:spacing w:after="0" w:line="240" w:lineRule="auto"/>
+      </w:pPr>
+    </w:p>
+    <w:p>
+      <w:pPr>
+        <w:spacing w:after="0" w:line="240" w:lineRule="auto"/>
+      </w:pPr>
+    </w:p>
+    <w:p>
+      <w:pPr>
+        <w:spacing w:after="0" w:line="240" w:lineRule="auto"/>
+        <w:rPr>
+          <w:b/>
+        </w:rPr>
+      </w:pPr>
+      <w:r>
+        <w:rPr>
+          <w:b/>
+        </w:rPr>
+        <w:t>Creating an Endpoint</w:t>
+      </w:r>
+    </w:p>
+    <w:p>
+      <w:pPr>
+        <w:pStyle w:val="ListParagraph"/>
+        <w:numPr>
+          <w:ilvl w:val="0"/>
+          <w:numId w:val="3"/>
+        </w:numPr>
+        <w:spacing w:after="0" w:line="240" w:lineRule="auto"/>
+      </w:pPr>
+      <w:r>
+        <w:t>Console -&gt; VPC -&gt; Endpoints -&gt; Create Endpoints</w:t>
+      </w:r>
+    </w:p>
+    <w:p>
+      <w:pPr>
+        <w:pStyle w:val="ListParagraph"/>
+        <w:numPr>
+          <w:ilvl w:val="1"/>
+          <w:numId w:val="3"/>
+        </w:numPr>
+        <w:spacing w:after="0" w:line="240" w:lineRule="auto"/>
+      </w:pPr>
+      <w:r>
+        <w:t>We are going to create a endpoint for S3 and put it in VPC and see how route tables are adjusted to route the request to VPC endpoint and not through the internet gateway</w:t>
+      </w:r>
+    </w:p>
+    <w:p>
+      <w:pPr>
+        <w:spacing w:after="0" w:line="240" w:lineRule="auto"/>
+      </w:pPr>
+    </w:p>
+    <w:p>
+      <w:pPr>
+        <w:pStyle w:val="ListParagraph"/>
+        <w:numPr>
+          <w:ilvl w:val="0"/>
+          <w:numId w:val="3"/>
+        </w:numPr>
+        <w:spacing w:after="0" w:line="240" w:lineRule="auto"/>
+      </w:pPr>
+      <w:r>
+        <w:t>Select service category and the name of the service we want (Eg. S3)</w:t>
+      </w:r>
+    </w:p>
+    <w:p>
+      <w:pPr>
+        <w:spacing w:after="0" w:line="240" w:lineRule="auto"/>
+      </w:pPr>
+    </w:p>
+    <w:p>
+      <w:pPr>
+        <w:spacing w:after="0" w:line="240" w:lineRule="auto"/>
+      </w:pPr>
+      <w:r>
+        <w:rPr>
+          <w:noProof/>
+        </w:rPr>
+        <w:drawing>
+          <wp:inline distT="0" distB="0" distL="0" distR="0">
+            <wp:extent cx="5562600" cy="4283841"/>
+            <wp:effectExtent l="19050" t="0" r="0" b="0"/>
+            <wp:docPr id="2" name="Picture 1"/>
+            <wp:cNvGraphicFramePr>
+              <a:graphicFrameLocks xmlns:a="http://schemas.openxmlformats.org/drawingml/2006/main" noChangeAspect="1"/>
+            </wp:cNvGraphicFramePr>
+            <a:graphic xmlns:a="http://schemas.openxmlformats.org/drawingml/2006/main">
+              <a:graphicData uri="http://schemas.openxmlformats.org/drawingml/2006/picture">
+                <pic:pic xmlns:pic="http://schemas.openxmlformats.org/drawingml/2006/picture">
+                  <pic:nvPicPr>
+                    <pic:cNvPr id="0" name="Picture 1"/>
+                    <pic:cNvPicPr>
+                      <a:picLocks noChangeAspect="1" noChangeArrowheads="1"/>
+                    </pic:cNvPicPr>
+                  </pic:nvPicPr>
+                  <pic:blipFill>
+                    <a:blip r:embed="rId7" cstate="print"/>
+                    <a:srcRect t="7977" r="44231" b="15670"/>
+                    <a:stretch>
+                      <a:fillRect/>
+                    </a:stretch>
+                  </pic:blipFill>
+                  <pic:spPr bwMode="auto">
+                    <a:xfrm>
+                      <a:off x="0" y="0"/>
+                      <a:ext cx="5562600" cy="4283841"/>
+                    </a:xfrm>
+                    <a:prstGeom prst="rect">
+                      <a:avLst/>
+                    </a:prstGeom>
+                    <a:noFill/>
+                    <a:ln w="9525">
+                      <a:noFill/>
+                      <a:miter lim="800000"/>
+                      <a:headEnd/>
+                      <a:tailEnd/>
+                    </a:ln>
+                  </pic:spPr>
+                </pic:pic>
+              </a:graphicData>
+            </a:graphic>
+          </wp:inline>
+        </w:drawing>
+      </w:r>
+    </w:p>
+    <w:p>
+      <w:pPr>
+        <w:spacing w:after="0" w:line="240" w:lineRule="auto"/>
+      </w:pPr>
+    </w:p>
+    <w:p>
+      <w:pPr>
+        <w:spacing w:after="0" w:line="240" w:lineRule="auto"/>
+      </w:pPr>
+    </w:p>
+    <w:p>
+      <w:pPr>
+        <w:pStyle w:val="ListParagraph"/>
+        <w:numPr>
+          <w:ilvl w:val="0"/>
+          <w:numId w:val="3"/>
+        </w:numPr>
+        <w:spacing w:after="0" w:line="240" w:lineRule="auto"/>
+      </w:pPr>
+      <w:r>
+        <w:t>Attach VPC</w:t>
+      </w:r>
+    </w:p>
+    <w:p>
+      <w:pPr>
+        <w:pStyle w:val="ListParagraph"/>
+        <w:numPr>
+          <w:ilvl w:val="1"/>
+          <w:numId w:val="3"/>
+        </w:numPr>
+        <w:spacing w:after="0" w:line="240" w:lineRule="auto"/>
+      </w:pPr>
+      <w:r>
+        <w:t>Once attached, AWS will automatically create the destination alias and is automatically going to be added to the route table. So that reques will go via endpoint to S3</w:t>
+      </w:r>
+    </w:p>
+    <w:p>
+      <w:pPr>
+        <w:spacing w:after="0" w:line="240" w:lineRule="auto"/>
+        <w:ind w:left="1080"/>
+      </w:pPr>
+      <w:r>
+        <w:rPr>
+          <w:noProof/>
+        </w:rPr>
+        <w:lastRenderedPageBreak/>
+        <w:drawing>
+          <wp:inline distT="0" distB="0" distL="0" distR="0">
+            <wp:extent cx="4429125" cy="4471041"/>
+            <wp:effectExtent l="19050" t="0" r="9525" b="0"/>
+            <wp:docPr id="3" name="Picture 4"/>
+            <wp:cNvGraphicFramePr>
+              <a:graphicFrameLocks xmlns:a="http://schemas.openxmlformats.org/drawingml/2006/main" noChangeAspect="1"/>
+            </wp:cNvGraphicFramePr>
+            <a:graphic xmlns:a="http://schemas.openxmlformats.org/drawingml/2006/main">
+              <a:graphicData uri="http://schemas.openxmlformats.org/drawingml/2006/picture">
+                <pic:pic xmlns:pic="http://schemas.openxmlformats.org/drawingml/2006/picture">
+                  <pic:nvPicPr>
+                    <pic:cNvPr id="0" name="Picture 4"/>
+                    <pic:cNvPicPr>
+                      <a:picLocks noChangeAspect="1" noChangeArrowheads="1"/>
+                    </pic:cNvPicPr>
+                  </pic:nvPicPr>
+                  <pic:blipFill>
+                    <a:blip r:embed="rId8" cstate="print"/>
+                    <a:srcRect l="4808" r="44391" b="8832"/>
+                    <a:stretch>
+                      <a:fillRect/>
+                    </a:stretch>
+                  </pic:blipFill>
+                  <pic:spPr bwMode="auto">
+                    <a:xfrm>
+                      <a:off x="0" y="0"/>
+                      <a:ext cx="4429125" cy="4471041"/>
+                    </a:xfrm>
+                    <a:prstGeom prst="rect">
+                      <a:avLst/>
+                    </a:prstGeom>
+                    <a:noFill/>
+                    <a:ln w="9525">
+                      <a:noFill/>
+                      <a:miter lim="800000"/>
+                      <a:headEnd/>
+                      <a:tailEnd/>
+                    </a:ln>
+                  </pic:spPr>
+                </pic:pic>
+              </a:graphicData>
+            </a:graphic>
+          </wp:inline>
+        </w:drawing>
+      </w:r>
+    </w:p>
+    <w:p>
+      <w:pPr>
+        <w:spacing w:after="0" w:line="240" w:lineRule="auto"/>
+        <w:ind w:left="1080"/>
+      </w:pPr>
+    </w:p>
+    <w:p>
+      <w:pPr>
+        <w:spacing w:after="0" w:line="240" w:lineRule="auto"/>
+        <w:ind w:left="1080"/>
+      </w:pPr>
+    </w:p>
+    <w:p>
+      <w:pPr>
+        <w:pStyle w:val="ListParagraph"/>
+        <w:numPr>
+          <w:ilvl w:val="0"/>
+          <w:numId w:val="3"/>
+        </w:numPr>
+        <w:spacing w:after="0" w:line="240" w:lineRule="auto"/>
+      </w:pPr>
+      <w:r>
+        <w:t>Attach a IAM policy</w:t>
+      </w:r>
+    </w:p>
+    <w:p>
+      <w:pPr>
+        <w:pStyle w:val="ListParagraph"/>
+        <w:numPr>
+          <w:ilvl w:val="1"/>
+          <w:numId w:val="3"/>
+        </w:numPr>
+        <w:spacing w:after="0" w:line="240" w:lineRule="auto"/>
+      </w:pPr>
+      <w:r>
+        <w:t>Which bucket can be accesses</w:t>
+      </w:r>
+    </w:p>
+    <w:p>
+      <w:pPr>
+        <w:pStyle w:val="ListParagraph"/>
+        <w:numPr>
+          <w:ilvl w:val="1"/>
+          <w:numId w:val="3"/>
+        </w:numPr>
+        <w:spacing w:after="0" w:line="240" w:lineRule="auto"/>
+      </w:pPr>
+      <w:r>
+        <w:t>Mostly we will give full access/default policy</w:t>
+      </w:r>
+    </w:p>
+    <w:p>
+      <w:pPr>
+        <w:spacing w:after="0" w:line="240" w:lineRule="auto"/>
+      </w:pPr>
+      <w:r>
+        <w:rPr>
+          <w:noProof/>
+        </w:rPr>
+        <w:lastRenderedPageBreak/>
+        <w:drawing>
+          <wp:inline distT="0" distB="0" distL="0" distR="0">
+            <wp:extent cx="3343275" cy="4132005"/>
+            <wp:effectExtent l="19050" t="0" r="9525" b="0"/>
+            <wp:docPr id="7" name="Picture 7"/>
+            <wp:cNvGraphicFramePr>
+              <a:graphicFrameLocks xmlns:a="http://schemas.openxmlformats.org/drawingml/2006/main" noChangeAspect="1"/>
+            </wp:cNvGraphicFramePr>
+            <a:graphic xmlns:a="http://schemas.openxmlformats.org/drawingml/2006/main">
+              <a:graphicData uri="http://schemas.openxmlformats.org/drawingml/2006/picture">
+                <pic:pic xmlns:pic="http://schemas.openxmlformats.org/drawingml/2006/picture">
+                  <pic:nvPicPr>
+                    <pic:cNvPr id="0" name="Picture 7"/>
+                    <pic:cNvPicPr>
+                      <a:picLocks noChangeAspect="1" noChangeArrowheads="1"/>
+                    </pic:cNvPicPr>
+                  </pic:nvPicPr>
+                  <pic:blipFill>
+                    <a:blip r:embed="rId9" cstate="print"/>
+                    <a:srcRect l="11538" r="42949"/>
+                    <a:stretch>
+                      <a:fillRect/>
+                    </a:stretch>
+                  </pic:blipFill>
+                  <pic:spPr bwMode="auto">
+                    <a:xfrm>
+                      <a:off x="0" y="0"/>
+                      <a:ext cx="3343275" cy="4132005"/>
+                    </a:xfrm>
+                    <a:prstGeom prst="rect">
+                      <a:avLst/>
+                    </a:prstGeom>
+                    <a:noFill/>
+                    <a:ln w="9525">
+                      <a:noFill/>
+                      <a:miter lim="800000"/>
+                      <a:headEnd/>
+                      <a:tailEnd/>
+                    </a:ln>
+                  </pic:spPr>
+                </pic:pic>
+              </a:graphicData>
+            </a:graphic>
+          </wp:inline>
+        </w:drawing>
+      </w:r>
+    </w:p>
+    <w:p>
+      <w:pPr>
+        <w:spacing w:after="0" w:line="240" w:lineRule="auto"/>
+      </w:pPr>
+      <w:r>
+        <w:t>Click create endpoint</w:t>
+      </w:r>
+    </w:p>
     <w:sectPr>
       <w:pgSz w:w="12240" w:h="15840"/>
       <w:pgMar w:top="1440" w:right="1440" w:bottom="1440" w:left="1440" w:header="720" w:footer="720" w:gutter="0"/>
@@ -411,8 +887,192 @@
       </w:pPr>
     </w:lvl>
   </w:abstractNum>
+  <w:abstractNum w:abstractNumId="1">
+    <w:nsid w:val="0DE673EC"/>
+    <w:multiLevelType w:val="hybridMultilevel"/>
+    <w:tmpl w:val="F5CC5C5C"/>
+    <w:lvl w:ilvl="0" w:tplc="04090019">
+      <w:start w:val="1"/>
+      <w:numFmt w:val="lowerLetter"/>
+      <w:lvlText w:val="%1."/>
+      <w:lvlJc w:val="left"/>
+      <w:pPr>
+        <w:ind w:left="720" w:hanging="360"/>
+      </w:pPr>
+      <w:rPr>
+        <w:rFonts w:hint="default"/>
+      </w:rPr>
+    </w:lvl>
+    <w:lvl w:ilvl="1" w:tplc="04090019" w:tentative="1">
+      <w:start w:val="1"/>
+      <w:numFmt w:val="lowerLetter"/>
+      <w:lvlText w:val="%2."/>
+      <w:lvlJc w:val="left"/>
+      <w:pPr>
+        <w:ind w:left="1440" w:hanging="360"/>
+      </w:pPr>
+    </w:lvl>
+    <w:lvl w:ilvl="2" w:tplc="0409001B" w:tentative="1">
+      <w:start w:val="1"/>
+      <w:numFmt w:val="lowerRoman"/>
+      <w:lvlText w:val="%3."/>
+      <w:lvlJc w:val="right"/>
+      <w:pPr>
+        <w:ind w:left="2160" w:hanging="180"/>
+      </w:pPr>
+    </w:lvl>
+    <w:lvl w:ilvl="3" w:tplc="0409000F" w:tentative="1">
+      <w:start w:val="1"/>
+      <w:numFmt w:val="decimal"/>
+      <w:lvlText w:val="%4."/>
+      <w:lvlJc w:val="left"/>
+      <w:pPr>
+        <w:ind w:left="2880" w:hanging="360"/>
+      </w:pPr>
+    </w:lvl>
+    <w:lvl w:ilvl="4" w:tplc="04090019" w:tentative="1">
+      <w:start w:val="1"/>
+      <w:numFmt w:val="lowerLetter"/>
+      <w:lvlText w:val="%5."/>
+      <w:lvlJc w:val="left"/>
+      <w:pPr>
+        <w:ind w:left="3600" w:hanging="360"/>
+      </w:pPr>
+    </w:lvl>
+    <w:lvl w:ilvl="5" w:tplc="0409001B" w:tentative="1">
+      <w:start w:val="1"/>
+      <w:numFmt w:val="lowerRoman"/>
+      <w:lvlText w:val="%6."/>
+      <w:lvlJc w:val="right"/>
+      <w:pPr>
+        <w:ind w:left="4320" w:hanging="180"/>
+      </w:pPr>
+    </w:lvl>
+    <w:lvl w:ilvl="6" w:tplc="0409000F" w:tentative="1">
+      <w:start w:val="1"/>
+      <w:numFmt w:val="decimal"/>
+      <w:lvlText w:val="%7."/>
+      <w:lvlJc w:val="left"/>
+      <w:pPr>
+        <w:ind w:left="5040" w:hanging="360"/>
+      </w:pPr>
+    </w:lvl>
+    <w:lvl w:ilvl="7" w:tplc="04090019" w:tentative="1">
+      <w:start w:val="1"/>
+      <w:numFmt w:val="lowerLetter"/>
+      <w:lvlText w:val="%8."/>
+      <w:lvlJc w:val="left"/>
+      <w:pPr>
+        <w:ind w:left="5760" w:hanging="360"/>
+      </w:pPr>
+    </w:lvl>
+    <w:lvl w:ilvl="8" w:tplc="0409001B" w:tentative="1">
+      <w:start w:val="1"/>
+      <w:numFmt w:val="lowerRoman"/>
+      <w:lvlText w:val="%9."/>
+      <w:lvlJc w:val="right"/>
+      <w:pPr>
+        <w:ind w:left="6480" w:hanging="180"/>
+      </w:pPr>
+    </w:lvl>
+  </w:abstractNum>
+  <w:abstractNum w:abstractNumId="2">
+    <w:nsid w:val="2BA461B1"/>
+    <w:multiLevelType w:val="hybridMultilevel"/>
+    <w:tmpl w:val="807C7390"/>
+    <w:lvl w:ilvl="0" w:tplc="0409000F">
+      <w:start w:val="1"/>
+      <w:numFmt w:val="decimal"/>
+      <w:lvlText w:val="%1."/>
+      <w:lvlJc w:val="left"/>
+      <w:pPr>
+        <w:ind w:left="720" w:hanging="360"/>
+      </w:pPr>
+      <w:rPr>
+        <w:rFonts w:hint="default"/>
+      </w:rPr>
+    </w:lvl>
+    <w:lvl w:ilvl="1" w:tplc="04090019">
+      <w:start w:val="1"/>
+      <w:numFmt w:val="lowerLetter"/>
+      <w:lvlText w:val="%2."/>
+      <w:lvlJc w:val="left"/>
+      <w:pPr>
+        <w:ind w:left="1440" w:hanging="360"/>
+      </w:pPr>
+    </w:lvl>
+    <w:lvl w:ilvl="2" w:tplc="0409001B" w:tentative="1">
+      <w:start w:val="1"/>
+      <w:numFmt w:val="lowerRoman"/>
+      <w:lvlText w:val="%3."/>
+      <w:lvlJc w:val="right"/>
+      <w:pPr>
+        <w:ind w:left="2160" w:hanging="180"/>
+      </w:pPr>
+    </w:lvl>
+    <w:lvl w:ilvl="3" w:tplc="0409000F" w:tentative="1">
+      <w:start w:val="1"/>
+      <w:numFmt w:val="decimal"/>
+      <w:lvlText w:val="%4."/>
+      <w:lvlJc w:val="left"/>
+      <w:pPr>
+        <w:ind w:left="2880" w:hanging="360"/>
+      </w:pPr>
+    </w:lvl>
+    <w:lvl w:ilvl="4" w:tplc="04090019" w:tentative="1">
+      <w:start w:val="1"/>
+      <w:numFmt w:val="lowerLetter"/>
+      <w:lvlText w:val="%5."/>
+      <w:lvlJc w:val="left"/>
+      <w:pPr>
+        <w:ind w:left="3600" w:hanging="360"/>
+      </w:pPr>
+    </w:lvl>
+    <w:lvl w:ilvl="5" w:tplc="0409001B" w:tentative="1">
+      <w:start w:val="1"/>
+      <w:numFmt w:val="lowerRoman"/>
+      <w:lvlText w:val="%6."/>
+      <w:lvlJc w:val="right"/>
+      <w:pPr>
+        <w:ind w:left="4320" w:hanging="180"/>
+      </w:pPr>
+    </w:lvl>
+    <w:lvl w:ilvl="6" w:tplc="0409000F" w:tentative="1">
+      <w:start w:val="1"/>
+      <w:numFmt w:val="decimal"/>
+      <w:lvlText w:val="%7."/>
+      <w:lvlJc w:val="left"/>
+      <w:pPr>
+        <w:ind w:left="5040" w:hanging="360"/>
+      </w:pPr>
+    </w:lvl>
+    <w:lvl w:ilvl="7" w:tplc="04090019" w:tentative="1">
+      <w:start w:val="1"/>
+      <w:numFmt w:val="lowerLetter"/>
+      <w:lvlText w:val="%8."/>
+      <w:lvlJc w:val="left"/>
+      <w:pPr>
+        <w:ind w:left="5760" w:hanging="360"/>
+      </w:pPr>
+    </w:lvl>
+    <w:lvl w:ilvl="8" w:tplc="0409001B" w:tentative="1">
+      <w:start w:val="1"/>
+      <w:numFmt w:val="lowerRoman"/>
+      <w:lvlText w:val="%9."/>
+      <w:lvlJc w:val="right"/>
+      <w:pPr>
+        <w:ind w:left="6480" w:hanging="180"/>
+      </w:pPr>
+    </w:lvl>
+  </w:abstractNum>
   <w:num w:numId="1">
     <w:abstractNumId w:val="0"/>
+  </w:num>
+  <w:num w:numId="2">
+    <w:abstractNumId w:val="1"/>
+  </w:num>
+  <w:num w:numId="3">
+    <w:abstractNumId w:val="2"/>
   </w:num>
 </w:numbering>
 </file>
@@ -908,7 +1568,7 @@
   <a:extraClrSchemeLst/>
   <a:extLst>
     <a:ext uri="{05A4C25C-085E-4340-85A3-A5531E510DB2}">
-      <thm15:themeFamily xmlns:thm15="http://schemas.microsoft.com/office/thememl/2012/main" xmlns="" name="Office Theme" id="{62F939B6-93AF-4DB8-9C6B-D6C7DFDC589F}" vid="{4A3C46E8-61CC-4603-A589-7422A47A8E4A}"/>
+      <thm15:themeFamily xmlns="" xmlns:thm15="http://schemas.microsoft.com/office/thememl/2012/main" name="Office Theme" id="{62F939B6-93AF-4DB8-9C6B-D6C7DFDC589F}" vid="{4A3C46E8-61CC-4603-A589-7422A47A8E4A}"/>
     </a:ext>
   </a:extLst>
 </a:theme>

</xml_diff>